<commit_message>
added more chapter to FO generation
</commit_message>
<xml_diff>
--- a/src/main/java/generated/Game.Ontwerp - FO.docx
+++ b/src/main/java/generated/Game.Ontwerp - FO.docx
@@ -1,6 +1,6 @@
 
 <file path=word/document.xml><?xml version="1.0" encoding="utf-8"?>
-<w:document xmlns:wpc="http://schemas.microsoft.com/office/word/2010/wordprocessingCanvas" xmlns:cx="http://schemas.microsoft.com/office/drawing/2014/chartex" xmlns:cx1="http://schemas.microsoft.com/office/drawing/2015/9/8/chartex" xmlns:cx2="http://schemas.microsoft.com/office/drawing/2015/10/21/chartex" xmlns:cx3="http://schemas.microsoft.com/office/drawing/2016/5/9/chartex" xmlns:cx4="http://schemas.microsoft.com/office/drawing/2016/5/10/chartex" xmlns:cx5="http://schemas.microsoft.com/office/drawing/2016/5/11/chartex" xmlns:cx6="http://schemas.microsoft.com/office/drawing/2016/5/12/chartex" xmlns:cx7="http://schemas.microsoft.com/office/drawing/2016/5/13/chartex" xmlns:cx8="http://schemas.microsoft.com/office/drawing/2016/5/14/chartex" xmlns:mc="http://schemas.openxmlformats.org/markup-compatibility/2006" xmlns:aink="http://schemas.microsoft.com/office/drawing/2016/ink" xmlns:am3d="http://schemas.microsoft.com/office/drawing/2017/model3d" xmlns:o="urn:schemas-microsoft-com:office:office" xmlns:r="http://schemas.openxmlformats.org/officeDocument/2006/relationships" xmlns:m="http://schemas.openxmlformats.org/officeDocument/2006/math" xmlns:v="urn:schemas-microsoft-com:vml" xmlns:wp14="http://schemas.microsoft.com/office/word/2010/wordprocessingDrawing" xmlns:wp="http://schemas.openxmlformats.org/drawingml/2006/wordprocessingDrawing" xmlns:w10="urn:schemas-microsoft-com:office:word" xmlns:w="http://schemas.openxmlformats.org/wordprocessingml/2006/main" xmlns:w14="http://schemas.microsoft.com/office/word/2010/wordml" xmlns:w15="http://schemas.microsoft.com/office/word/2012/wordml" xmlns:w16cex="http://schemas.microsoft.com/office/word/2018/wordml/cex" xmlns:w16cid="http://schemas.microsoft.com/office/word/2016/wordml/cid" xmlns:w16="http://schemas.microsoft.com/office/word/2018/wordml" xmlns:w16sdtdh="http://schemas.microsoft.com/office/word/2020/wordml/sdtdatahash" xmlns:w16se="http://schemas.microsoft.com/office/word/2015/wordml/symex" xmlns:wpg="http://schemas.microsoft.com/office/word/2010/wordprocessingGroup" xmlns:wpi="http://schemas.microsoft.com/office/word/2010/wordprocessingInk" xmlns:wne="http://schemas.microsoft.com/office/word/2006/wordml" xmlns:wps="http://schemas.microsoft.com/office/word/2010/wordprocessingShape" mc:Ignorable="w14 w15 w16se w16cid w16 w16cex w16sdtdh wp14">
+<w:document xmlns:wpc="http://schemas.microsoft.com/office/word/2010/wordprocessingCanvas" xmlns:cx="http://schemas.microsoft.com/office/drawing/2014/chartex" xmlns:cx1="http://schemas.microsoft.com/office/drawing/2015/9/8/chartex" xmlns:cx2="http://schemas.microsoft.com/office/drawing/2015/10/21/chartex" xmlns:cx3="http://schemas.microsoft.com/office/drawing/2016/5/9/chartex" xmlns:cx4="http://schemas.microsoft.com/office/drawing/2016/5/10/chartex" xmlns:cx5="http://schemas.microsoft.com/office/drawing/2016/5/11/chartex" xmlns:cx6="http://schemas.microsoft.com/office/drawing/2016/5/12/chartex" xmlns:cx7="http://schemas.microsoft.com/office/drawing/2016/5/13/chartex" xmlns:cx8="http://schemas.microsoft.com/office/drawing/2016/5/14/chartex" xmlns:mc="http://schemas.openxmlformats.org/markup-compatibility/2006" xmlns:aink="http://schemas.microsoft.com/office/drawing/2016/ink" xmlns:am3d="http://schemas.microsoft.com/office/drawing/2017/model3d" xmlns:o="urn:schemas-microsoft-com:office:office" xmlns:r="http://schemas.openxmlformats.org/officeDocument/2006/relationships" xmlns:m="http://schemas.openxmlformats.org/officeDocument/2006/math" xmlns:v="urn:schemas-microsoft-com:vml" xmlns:wp14="http://schemas.microsoft.com/office/word/2010/wordprocessingDrawing" xmlns:wp="http://schemas.openxmlformats.org/drawingml/2006/wordprocessingDrawing" xmlns:w10="urn:schemas-microsoft-com:office:word" xmlns:w="http://schemas.openxmlformats.org/wordprocessingml/2006/main" xmlns:w14="http://schemas.microsoft.com/office/word/2010/wordml" xmlns:w15="http://schemas.microsoft.com/office/word/2012/wordml" xmlns:w16cex="http://schemas.microsoft.com/office/word/2018/wordml/cex" xmlns:w16cid="http://schemas.microsoft.com/office/word/2016/wordml/cid" xmlns:w16="http://schemas.microsoft.com/office/word/2018/wordml" xmlns:w16sdtdh="http://schemas.microsoft.com/office/word/2020/wordml/sdtdatahash" xmlns:w16se="http://schemas.microsoft.com/office/word/2015/wordml/symex" xmlns:wpg="http://schemas.microsoft.com/office/word/2010/wordprocessingGroup" xmlns:wpi="http://schemas.microsoft.com/office/word/2010/wordprocessingInk" xmlns:wne="http://schemas.microsoft.com/office/word/2006/wordml" xmlns:wps="http://schemas.microsoft.com/office/word/2010/wordprocessingShape" xmlns:xsi="http://www.w3.org/2001/XMLSchema-instance" mc:Ignorable="w14 w15 w16se w16cid w16 w16cex w16sdtdh wp14">
   <w:body>
     <w:p>
       <w:pPr>
@@ -123,7 +123,7 @@
         <w:tc>
           <w:p>
             <w:r>
-              <w:t>0.0</w:t>
+              <w:t>1.0</w:t>
             </w:r>
           </w:p>
         </w:tc>
@@ -142,7 +142,7 @@
         <w:tc>
           <w:p>
             <w:r>
-              <w:t>2021-06-15</w:t>
+              <w:t>2021-06-16</w:t>
             </w:r>
           </w:p>
         </w:tc>
@@ -161,7 +161,7 @@
         <w:tc>
           <w:p>
             <w:r>
-              <w:t>ICTM2e4</w:t>
+              <w:t>None</w:t>
             </w:r>
           </w:p>
         </w:tc>
@@ -180,7 +180,7 @@
         <w:tc>
           <w:p>
             <w:r>
-              <w:t>Yorben</w:t>
+              <w:t>None</w:t>
             </w:r>
           </w:p>
         </w:tc>
@@ -258,29 +258,6 @@
           </w:p>
         </w:tc>
       </w:tr>
-      <w:tr>
-        <w:tc>
-          <w:p>
-            <w:r>
-              <w:t>Yorben</w:t>
-            </w:r>
-          </w:p>
-        </w:tc>
-        <w:tc>
-          <w:p>
-            <w:r>
-              <w:t>ICTM2e4</w:t>
-            </w:r>
-          </w:p>
-        </w:tc>
-        <w:tc>
-          <w:p>
-            <w:r>
-              <w:t>Projectlid</w:t>
-            </w:r>
-          </w:p>
-        </w:tc>
-      </w:tr>
     </w:tbl>
     <w:p>
       <w:r/>
@@ -297,6 +274,349 @@
         <w:t>1.2. Distributielijst</w:t>
       </w:r>
     </w:p>
+    <w:tbl>
+      <w:tblPr>
+        <w:tblW w:w="3500" w:type="pct"/>
+        <w:tblBorders>
+          <w:top w:val="single"/>
+          <w:left w:val="single"/>
+          <w:bottom w:val="single"/>
+          <w:right w:val="single"/>
+          <w:insideH w:val="single"/>
+          <w:insideV w:val="single"/>
+        </w:tblBorders>
+      </w:tblPr>
+      <w:tr>
+        <w:tc>
+          <w:p>
+            <w:r>
+              <w:t>Aan:</w:t>
+            </w:r>
+          </w:p>
+        </w:tc>
+        <w:tc>
+          <w:p>
+            <w:r>
+              <w:t>Versie:</w:t>
+            </w:r>
+          </w:p>
+        </w:tc>
+        <w:tc>
+          <w:p>
+            <w:r>
+              <w:t>Datum:</w:t>
+            </w:r>
+          </w:p>
+        </w:tc>
+      </w:tr>
+    </w:tbl>
+    <w:p>
+      <w:pPr>
+        <w:pStyle w:val="Kop1"/>
+        <w:pageBreakBefore w:val="on"/>
+        <w:jc w:val="left"/>
+      </w:pPr>
+      <w:r>
+        <w:rPr>
+          <w:rStyle w:val="Kop1"/>
+        </w:rPr>
+        <w:t>2. Inleiding</w:t>
+      </w:r>
+    </w:p>
+    <w:p>
+      <w:pPr>
+        <w:pStyle w:val="Kop2"/>
+        <w:jc w:val="left"/>
+      </w:pPr>
+      <w:r>
+        <w:rPr>
+          <w:rStyle w:val="Kop2"/>
+        </w:rPr>
+        <w:t>2.1. De casus</w:t>
+      </w:r>
+    </w:p>
+    <w:p>
+      <w:pPr>
+        <w:pStyle w:val="Geenafstand"/>
+      </w:pPr>
+      <w:r>
+        <w:t xsi:nil="true"/>
+      </w:r>
+    </w:p>
+    <w:p>
+      <w:pPr>
+        <w:pStyle w:val="Kop2"/>
+        <w:jc w:val="left"/>
+      </w:pPr>
+      <w:r>
+        <w:rPr>
+          <w:rStyle w:val="Kop2"/>
+        </w:rPr>
+        <w:t>2.2. Missie en Visie</w:t>
+      </w:r>
+    </w:p>
+    <w:p>
+      <w:pPr>
+        <w:pStyle w:val="Geenafstand"/>
+      </w:pPr>
+      <w:r>
+        <w:t xsi:nil="true"/>
+      </w:r>
+    </w:p>
+    <w:p>
+      <w:pPr>
+        <w:pStyle w:val="Kop2"/>
+        <w:jc w:val="left"/>
+      </w:pPr>
+      <w:r>
+        <w:rPr>
+          <w:rStyle w:val="Kop2"/>
+        </w:rPr>
+        <w:t>2.3. Over project</w:t>
+      </w:r>
+    </w:p>
+    <w:p>
+      <w:pPr>
+        <w:pStyle w:val="Geenafstand"/>
+      </w:pPr>
+      <w:r>
+        <w:t xsi:nil="true"/>
+      </w:r>
+    </w:p>
+    <w:p>
+      <w:pPr>
+        <w:pStyle w:val="Kop2"/>
+        <w:jc w:val="left"/>
+      </w:pPr>
+      <w:r>
+        <w:rPr>
+          <w:rStyle w:val="Kop2"/>
+        </w:rPr>
+        <w:t>2.4. Over document</w:t>
+      </w:r>
+    </w:p>
+    <w:p>
+      <w:pPr>
+        <w:pStyle w:val="Geenafstand"/>
+      </w:pPr>
+      <w:r>
+        <w:t/>
+      </w:r>
+    </w:p>
+    <w:p>
+      <w:pPr>
+        <w:pStyle w:val="Kop1"/>
+        <w:pageBreakBefore w:val="on"/>
+        <w:jc w:val="left"/>
+      </w:pPr>
+      <w:r>
+        <w:rPr>
+          <w:rStyle w:val="Kop1"/>
+        </w:rPr>
+        <w:t>3. Activity Diagram</w:t>
+      </w:r>
+    </w:p>
+    <w:p>
+      <w:r>
+        <w:drawing>
+          <wp:inline distT="0" distR="0" distB="0" distL="0">
+            <wp:extent cx="2425700" cy="1587500"/>
+            <wp:docPr id="0" name="Drawing 0" descr="Activity Diagram"/>
+            <a:graphic xmlns:a="http://schemas.openxmlformats.org/drawingml/2006/main">
+              <a:graphicData uri="http://schemas.openxmlformats.org/drawingml/2006/picture">
+                <pic:pic xmlns:pic="http://schemas.openxmlformats.org/drawingml/2006/picture">
+                  <pic:nvPicPr>
+                    <pic:cNvPr id="0" name="Picture 0" descr="Activity Diagram"/>
+                    <pic:cNvPicPr>
+                      <a:picLocks noChangeAspect="true"/>
+                    </pic:cNvPicPr>
+                  </pic:nvPicPr>
+                  <pic:blipFill>
+                    <a:blip r:embed="rId8"/>
+                    <a:stretch>
+                      <a:fillRect/>
+                    </a:stretch>
+                  </pic:blipFill>
+                  <pic:spPr>
+                    <a:xfrm>
+                      <a:off x="0" y="0"/>
+                      <a:ext cx="2425700" cy="1587500"/>
+                    </a:xfrm>
+                    <a:prstGeom prst="rect">
+                      <a:avLst/>
+                    </a:prstGeom>
+                  </pic:spPr>
+                </pic:pic>
+              </a:graphicData>
+            </a:graphic>
+          </wp:inline>
+        </w:drawing>
+      </w:r>
+    </w:p>
+    <w:p>
+      <w:pPr>
+        <w:pStyle w:val="Kop1"/>
+        <w:pageBreakBefore w:val="on"/>
+        <w:jc w:val="left"/>
+      </w:pPr>
+      <w:r>
+        <w:rPr>
+          <w:rStyle w:val="Kop1"/>
+        </w:rPr>
+        <w:t>4. Requirements</w:t>
+      </w:r>
+    </w:p>
+    <w:p>
+      <w:pPr>
+        <w:pStyle w:val="Kop2"/>
+        <w:jc w:val="left"/>
+      </w:pPr>
+      <w:r>
+        <w:rPr>
+          <w:rStyle w:val="Kop2"/>
+        </w:rPr>
+        <w:t>4.1. User Stories en acceptatiecriteria</w:t>
+      </w:r>
+    </w:p>
+    <w:tbl>
+      <w:tblPr>
+        <w:tblW w:w="5000" w:type="pct"/>
+        <w:tblBorders>
+          <w:top w:val="single"/>
+          <w:left w:val="single"/>
+          <w:bottom w:val="single"/>
+          <w:right w:val="single"/>
+          <w:insideH w:val="single"/>
+          <w:insideV w:val="single"/>
+        </w:tblBorders>
+      </w:tblPr>
+      <w:tr>
+        <w:tc>
+          <w:p>
+            <w:r>
+              <w:t>Nr</w:t>
+            </w:r>
+          </w:p>
+        </w:tc>
+        <w:tc>
+          <w:p>
+            <w:r>
+              <w:t>Beschrijving</w:t>
+            </w:r>
+          </w:p>
+        </w:tc>
+      </w:tr>
+      <w:tr>
+        <w:tc>
+          <w:p>
+            <w:r>
+              <w:t>US1</w:t>
+            </w:r>
+          </w:p>
+        </w:tc>
+        <w:tc>
+          <w:p>
+            <w:pPr>
+              <w:pStyle w:val="Geenafstand"/>
+            </w:pPr>
+            <w:r>
+              <w:rPr>
+                <w:b w:val="on"/>
+              </w:rPr>
+              <w:t>Speler poepen</w:t>
+            </w:r>
+          </w:p>
+          <w:p>
+            <w:pPr>
+              <w:pStyle w:val="Geenafstand"/>
+            </w:pPr>
+            <w:r>
+              <w:t>Ik heb dorst</w:t>
+            </w:r>
+          </w:p>
+          <w:p>
+            <w:pPr>
+              <w:pStyle w:val="Geenafstand"/>
+            </w:pPr>
+            <w:r/>
+          </w:p>
+          <w:p>
+            <w:pPr>
+              <w:pStyle w:val="Geenafstand"/>
+            </w:pPr>
+            <w:r>
+              <w:rPr>
+                <w:b w:val="on"/>
+              </w:rPr>
+              <w:t>Acceptatiecriteria:</w:t>
+            </w:r>
+          </w:p>
+          <w:p>
+            <w:pPr>
+              <w:pStyle w:val="Geenafstand"/>
+            </w:pPr>
+            <w:r>
+              <w:t xml:space="preserve">  -  Solid</w:t>
+            </w:r>
+          </w:p>
+          <w:p>
+            <w:pPr>
+              <w:pStyle w:val="Geenafstand"/>
+            </w:pPr>
+            <w:r>
+              <w:t xml:space="preserve">  -  Not solid</w:t>
+            </w:r>
+          </w:p>
+        </w:tc>
+      </w:tr>
+      <w:tr>
+        <w:tc>
+          <w:p>
+            <w:r>
+              <w:t>US2</w:t>
+            </w:r>
+          </w:p>
+        </w:tc>
+        <w:tc>
+          <w:p>
+            <w:pPr>
+              <w:pStyle w:val="Geenafstand"/>
+            </w:pPr>
+            <w:r>
+              <w:rPr>
+                <w:b w:val="on"/>
+              </w:rPr>
+              <w:t>Schieten speler</w:t>
+            </w:r>
+          </w:p>
+          <w:p>
+            <w:pPr>
+              <w:pStyle w:val="Geenafstand"/>
+            </w:pPr>
+            <w:r>
+              <w:t/>
+            </w:r>
+          </w:p>
+          <w:p>
+            <w:pPr>
+              <w:pStyle w:val="Geenafstand"/>
+            </w:pPr>
+            <w:r/>
+          </w:p>
+          <w:p>
+            <w:pPr>
+              <w:pStyle w:val="Geenafstand"/>
+            </w:pPr>
+            <w:r>
+              <w:rPr>
+                <w:b w:val="on"/>
+              </w:rPr>
+              <w:t>Acceptatiecriteria:</w:t>
+            </w:r>
+          </w:p>
+        </w:tc>
+      </w:tr>
+    </w:tbl>
     <w:sectPr>
       <w:footerReference w:type="default" r:id="rId7"/>
       <w:pgSz w:w="11906" w:h="16838"/>

</xml_diff>

<commit_message>
usecases complete for doc generation
</commit_message>
<xml_diff>
--- a/src/main/java/generated/Game.Ontwerp - FO.docx
+++ b/src/main/java/generated/Game.Ontwerp - FO.docx
@@ -142,7 +142,7 @@
         <w:tc>
           <w:p>
             <w:r>
-              <w:t>2021-06-16</w:t>
+              <w:t>2021-06-26</w:t>
             </w:r>
           </w:p>
         </w:tc>
@@ -180,7 +180,7 @@
         <w:tc>
           <w:p>
             <w:r>
-              <w:t>Yorben</w:t>
+              <w:t>None</w:t>
             </w:r>
           </w:p>
         </w:tc>
@@ -258,29 +258,6 @@
           </w:p>
         </w:tc>
       </w:tr>
-      <w:tr>
-        <w:tc>
-          <w:p>
-            <w:r>
-              <w:t>Yorben</w:t>
-            </w:r>
-          </w:p>
-        </w:tc>
-        <w:tc>
-          <w:p>
-            <w:r>
-              <w:t xsi:nil="true"/>
-            </w:r>
-          </w:p>
-        </w:tc>
-        <w:tc>
-          <w:p>
-            <w:r>
-              <w:t>Projectlid</w:t>
-            </w:r>
-          </w:p>
-        </w:tc>
-      </w:tr>
     </w:tbl>
     <w:p>
       <w:r/>
@@ -423,7 +400,7 @@
         <w:pStyle w:val="Geenafstand"/>
       </w:pPr>
       <w:r>
-        <w:t>Dit document is het Functioneel ontwerp.</w:t>
+        <w:t/>
       </w:r>
     </w:p>
     <w:p>
@@ -443,13 +420,13 @@
       <w:r>
         <w:drawing>
           <wp:inline distT="0" distR="0" distB="0" distL="0">
-            <wp:extent cx="5829300" cy="5829300"/>
-            <wp:docPr id="0" name="Drawing 0" descr="Activity Diagram"/>
+            <wp:extent cx="2425700" cy="1587500"/>
+            <wp:docPr id="0" name="Drawing 0" descr=""/>
             <a:graphic xmlns:a="http://schemas.openxmlformats.org/drawingml/2006/main">
               <a:graphicData uri="http://schemas.openxmlformats.org/drawingml/2006/picture">
                 <pic:pic xmlns:pic="http://schemas.openxmlformats.org/drawingml/2006/picture">
                   <pic:nvPicPr>
-                    <pic:cNvPr id="0" name="Picture 0" descr="Activity Diagram"/>
+                    <pic:cNvPr id="0" name="Picture 0" descr=""/>
                     <pic:cNvPicPr>
                       <a:picLocks noChangeAspect="true"/>
                     </pic:cNvPicPr>
@@ -463,7 +440,7 @@
                   <pic:spPr>
                     <a:xfrm>
                       <a:off x="0" y="0"/>
-                      <a:ext cx="5829300" cy="5829300"/>
+                      <a:ext cx="2425700" cy="1587500"/>
                     </a:xfrm>
                     <a:prstGeom prst="rect">
                       <a:avLst/>
@@ -546,7 +523,7 @@
               <w:rPr>
                 <w:b w:val="on"/>
               </w:rPr>
-              <w:t>Moving player</w:t>
+              <w:t>Speler poepen</w:t>
             </w:r>
           </w:p>
           <w:p>
@@ -554,7 +531,7 @@
               <w:pStyle w:val="Geenafstand"/>
             </w:pPr>
             <w:r>
-              <w:t>Als een speler, wil ik kunnen schieten.</w:t>
+              <w:t>Ik heb dorst</w:t>
             </w:r>
           </w:p>
           <w:p>
@@ -579,7 +556,7 @@
               <w:pStyle w:val="Geenafstand"/>
             </w:pPr>
             <w:r>
-              <w:t xml:space="preserve">  -  1 per seconde</w:t>
+              <w:t xml:space="preserve">  -  Solid</w:t>
             </w:r>
           </w:p>
           <w:p>
@@ -587,7 +564,7 @@
               <w:pStyle w:val="Geenafstand"/>
             </w:pPr>
             <w:r>
-              <w:t xml:space="preserve">  -  Damage is 10</w:t>
+              <w:t xml:space="preserve">  -  Not solid</w:t>
             </w:r>
           </w:p>
         </w:tc>
@@ -609,7 +586,7 @@
               <w:rPr>
                 <w:b w:val="on"/>
               </w:rPr>
-              <w:t>Moving enemy</w:t>
+              <w:t>Schieten speler</w:t>
             </w:r>
           </w:p>
           <w:p>
@@ -637,64 +614,156 @@
               <w:t>Acceptatiecriteria:</w:t>
             </w:r>
           </w:p>
-          <w:p>
-            <w:pPr>
-              <w:pStyle w:val="Geenafstand"/>
-            </w:pPr>
-            <w:r>
-              <w:t xml:space="preserve">  -  Vijand kan niet colliden met player</w:t>
-            </w:r>
-          </w:p>
-        </w:tc>
-      </w:tr>
-      <w:tr>
-        <w:tc>
-          <w:p>
-            <w:r>
-              <w:t>US3</w:t>
-            </w:r>
-          </w:p>
-        </w:tc>
-        <w:tc>
-          <w:p>
-            <w:pPr>
-              <w:pStyle w:val="Geenafstand"/>
-            </w:pPr>
-            <w:r>
-              <w:rPr>
-                <w:b w:val="on"/>
-              </w:rPr>
-              <w:t>Starting game</w:t>
-            </w:r>
-          </w:p>
-          <w:p>
-            <w:pPr>
-              <w:pStyle w:val="Geenafstand"/>
-            </w:pPr>
-            <w:r>
-              <w:t/>
-            </w:r>
-          </w:p>
-          <w:p>
-            <w:pPr>
-              <w:pStyle w:val="Geenafstand"/>
-            </w:pPr>
-            <w:r/>
-          </w:p>
-          <w:p>
-            <w:pPr>
-              <w:pStyle w:val="Geenafstand"/>
-            </w:pPr>
-            <w:r>
-              <w:rPr>
-                <w:b w:val="on"/>
-              </w:rPr>
-              <w:t>Acceptatiecriteria:</w:t>
-            </w:r>
-          </w:p>
         </w:tc>
       </w:tr>
     </w:tbl>
+    <w:p>
+      <w:pPr>
+        <w:pStyle w:val="Kop1"/>
+        <w:pageBreakBefore w:val="on"/>
+        <w:jc w:val="left"/>
+      </w:pPr>
+      <w:r>
+        <w:rPr>
+          <w:rStyle w:val="Kop1"/>
+        </w:rPr>
+        <w:t>5. Domeinmodel</w:t>
+      </w:r>
+    </w:p>
+    <w:p>
+      <w:pPr>
+        <w:pStyle w:val="Geenafstand"/>
+      </w:pPr>
+      <w:r>
+        <w:t xml:space="preserve">Een domeinmodel is een model wat objecten, eigenschappen en de onderlinge relaties tussen elkaar weergeeft binnen de applicaties. Het bestaat uit klassen, attributen, associaties en overervingen. </w:t>
+      </w:r>
+    </w:p>
+    <w:p>
+      <w:r/>
+    </w:p>
+    <w:p>
+      <w:pPr>
+        <w:pStyle w:val="Kop2"/>
+        <w:jc w:val="left"/>
+      </w:pPr>
+      <w:r>
+        <w:rPr>
+          <w:rStyle w:val="Kop2"/>
+        </w:rPr>
+        <w:t>5.1. Legenda</w:t>
+      </w:r>
+    </w:p>
+    <w:p>
+      <w:r>
+        <w:drawing>
+          <wp:inline distT="0" distR="0" distB="0" distL="0">
+            <wp:extent cx="5435600" cy="5943600"/>
+            <wp:docPr id="1" name="Drawing 1" descr=""/>
+            <a:graphic xmlns:a="http://schemas.openxmlformats.org/drawingml/2006/main">
+              <a:graphicData uri="http://schemas.openxmlformats.org/drawingml/2006/picture">
+                <pic:pic xmlns:pic="http://schemas.openxmlformats.org/drawingml/2006/picture">
+                  <pic:nvPicPr>
+                    <pic:cNvPr id="0" name="Picture 1" descr=""/>
+                    <pic:cNvPicPr>
+                      <a:picLocks noChangeAspect="true"/>
+                    </pic:cNvPicPr>
+                  </pic:nvPicPr>
+                  <pic:blipFill>
+                    <a:blip r:embed="rId9"/>
+                    <a:stretch>
+                      <a:fillRect/>
+                    </a:stretch>
+                  </pic:blipFill>
+                  <pic:spPr>
+                    <a:xfrm>
+                      <a:off x="0" y="0"/>
+                      <a:ext cx="5435600" cy="5943600"/>
+                    </a:xfrm>
+                    <a:prstGeom prst="rect">
+                      <a:avLst/>
+                    </a:prstGeom>
+                  </pic:spPr>
+                </pic:pic>
+              </a:graphicData>
+            </a:graphic>
+          </wp:inline>
+        </w:drawing>
+      </w:r>
+    </w:p>
+    <w:p>
+      <w:pPr>
+        <w:pStyle w:val="Kop2"/>
+        <w:jc w:val="left"/>
+      </w:pPr>
+      <w:r>
+        <w:rPr>
+          <w:rStyle w:val="Kop2"/>
+        </w:rPr>
+        <w:t>5.2. Model</w:t>
+      </w:r>
+    </w:p>
+    <w:p>
+      <w:pPr>
+        <w:pStyle w:val="Kop1"/>
+        <w:pageBreakBefore w:val="on"/>
+        <w:jc w:val="left"/>
+      </w:pPr>
+      <w:r>
+        <w:rPr>
+          <w:rStyle w:val="Kop1"/>
+        </w:rPr>
+        <w:t>6. Wireframes</w:t>
+      </w:r>
+    </w:p>
+    <w:p>
+      <w:pPr>
+        <w:pStyle w:val="Kop2"/>
+        <w:jc w:val="left"/>
+      </w:pPr>
+      <w:r>
+        <w:rPr>
+          <w:rStyle w:val="Kop2"/>
+        </w:rPr>
+        <w:t>6.1. Main Menu</w:t>
+      </w:r>
+    </w:p>
+    <w:p>
+      <w:r>
+        <w:drawing>
+          <wp:inline distT="0" distR="0" distB="0" distL="0">
+            <wp:extent cx="6502400" cy="6502400"/>
+            <wp:docPr id="2" name="Drawing 2" descr=""/>
+            <a:graphic xmlns:a="http://schemas.openxmlformats.org/drawingml/2006/main">
+              <a:graphicData uri="http://schemas.openxmlformats.org/drawingml/2006/picture">
+                <pic:pic xmlns:pic="http://schemas.openxmlformats.org/drawingml/2006/picture">
+                  <pic:nvPicPr>
+                    <pic:cNvPr id="0" name="Picture 2" descr=""/>
+                    <pic:cNvPicPr>
+                      <a:picLocks noChangeAspect="true"/>
+                    </pic:cNvPicPr>
+                  </pic:nvPicPr>
+                  <pic:blipFill>
+                    <a:blip r:embed="rId10"/>
+                    <a:stretch>
+                      <a:fillRect/>
+                    </a:stretch>
+                  </pic:blipFill>
+                  <pic:spPr>
+                    <a:xfrm>
+                      <a:off x="0" y="0"/>
+                      <a:ext cx="6502400" cy="6502400"/>
+                    </a:xfrm>
+                    <a:prstGeom prst="rect">
+                      <a:avLst/>
+                    </a:prstGeom>
+                  </pic:spPr>
+                </pic:pic>
+              </a:graphicData>
+            </a:graphic>
+          </wp:inline>
+        </w:drawing>
+      </w:r>
+    </w:p>
     <w:sectPr>
       <w:footerReference w:type="default" r:id="rId7"/>
       <w:pgSz w:w="11906" w:h="16838"/>

</xml_diff>